<commit_message>
feat: file structure updated and models and froms are created based on ERD
</commit_message>
<xml_diff>
--- a/docs/ERD/ERD.docx
+++ b/docs/ERD/ERD.docx
@@ -35,10 +35,11 @@
         <w:jc w:val="center"/>
       </w:pPr>
       <w:r>
-        <w:t>Entity Relationship Diagram of E-commerce Plartform</w:t>
+        <w:t xml:space="preserve">Entity Relationship Diagram of E-commerce </w:t>
       </w:r>
-      <w:bookmarkStart w:id="0" w:name="_GoBack"/>
-      <w:bookmarkEnd w:id="0"/>
+      <w:r>
+        <w:t>Platform</w:t>
+      </w:r>
     </w:p>
     <w:p>
       <w:pPr>
@@ -91,10 +92,22 @@
       </w:r>
     </w:p>
     <w:p/>
-    <w:p/>
+    <w:p>
+      <w:pPr>
+        <w:rPr>
+          <w:rFonts w:ascii="Times New Roman" w:hAnsi="Times New Roman" w:cs="Times New Roman"/>
+        </w:rPr>
+      </w:pPr>
+      <w:r>
+        <w:rPr>
+          <w:rFonts w:ascii="Times New Roman" w:hAnsi="Times New Roman" w:cs="Times New Roman"/>
+        </w:rPr>
+        <w:t>Here is a quick overview of which tables are related and the nature of their connections:</w:t>
+      </w:r>
+    </w:p>
     <w:tbl>
       <w:tblPr>
-        <w:tblW w:w="9881" w:type="dxa"/>
+        <w:tblW w:w="9689" w:type="dxa"/>
         <w:tblCellSpacing w:w="15" w:type="dxa"/>
         <w:tblBorders>
           <w:top w:val="single" w:sz="4" w:space="0" w:color="auto"/>
@@ -116,11 +129,11 @@
         <w:gridCol w:w="913"/>
         <w:gridCol w:w="1189"/>
         <w:gridCol w:w="1039"/>
-        <w:gridCol w:w="6740"/>
+        <w:gridCol w:w="6548"/>
       </w:tblGrid>
       <w:tr>
         <w:trPr>
-          <w:trHeight w:val="482"/>
+          <w:trHeight w:val="699"/>
           <w:tblHeader/>
           <w:tblCellSpacing w:w="15" w:type="dxa"/>
         </w:trPr>
@@ -175,7 +188,7 @@
       </w:tr>
       <w:tr>
         <w:trPr>
-          <w:trHeight w:val="820"/>
+          <w:trHeight w:val="1189"/>
           <w:tblCellSpacing w:w="15" w:type="dxa"/>
         </w:trPr>
         <w:tc>
@@ -237,7 +250,7 @@
       </w:tr>
       <w:tr>
         <w:trPr>
-          <w:trHeight w:val="501"/>
+          <w:trHeight w:val="726"/>
           <w:tblCellSpacing w:w="15" w:type="dxa"/>
         </w:trPr>
         <w:tc>
@@ -296,10 +309,12 @@
             </w:r>
           </w:p>
         </w:tc>
+        <w:bookmarkStart w:id="0" w:name="_GoBack"/>
+        <w:bookmarkEnd w:id="0"/>
       </w:tr>
       <w:tr>
         <w:trPr>
-          <w:trHeight w:val="482"/>
+          <w:trHeight w:val="699"/>
           <w:tblCellSpacing w:w="15" w:type="dxa"/>
         </w:trPr>
         <w:tc>
@@ -361,7 +376,7 @@
       </w:tr>
       <w:tr>
         <w:trPr>
-          <w:trHeight w:val="482"/>
+          <w:trHeight w:val="699"/>
           <w:tblCellSpacing w:w="15" w:type="dxa"/>
         </w:trPr>
         <w:tc>
@@ -423,7 +438,7 @@
       </w:tr>
       <w:tr>
         <w:trPr>
-          <w:trHeight w:val="501"/>
+          <w:trHeight w:val="726"/>
           <w:tblCellSpacing w:w="15" w:type="dxa"/>
         </w:trPr>
         <w:tc>
@@ -485,7 +500,7 @@
       </w:tr>
       <w:tr>
         <w:trPr>
-          <w:trHeight w:val="482"/>
+          <w:trHeight w:val="699"/>
           <w:tblCellSpacing w:w="15" w:type="dxa"/>
         </w:trPr>
         <w:tc>
@@ -549,7 +564,7 @@
       </w:tr>
       <w:tr>
         <w:trPr>
-          <w:trHeight w:val="820"/>
+          <w:trHeight w:val="1189"/>
           <w:tblCellSpacing w:w="15" w:type="dxa"/>
         </w:trPr>
         <w:tc>
@@ -613,7 +628,7 @@
       </w:tr>
       <w:tr>
         <w:trPr>
-          <w:trHeight w:val="820"/>
+          <w:trHeight w:val="1189"/>
           <w:tblCellSpacing w:w="15" w:type="dxa"/>
         </w:trPr>
         <w:tc>
@@ -677,7 +692,7 @@
       </w:tr>
       <w:tr>
         <w:trPr>
-          <w:trHeight w:val="800"/>
+          <w:trHeight w:val="1160"/>
           <w:tblCellSpacing w:w="15" w:type="dxa"/>
         </w:trPr>
         <w:tc>

</xml_diff>

<commit_message>
feat: related from's added for extract data for e_shop
</commit_message>
<xml_diff>
--- a/docs/ERD/ERD.docx
+++ b/docs/ERD/ERD.docx
@@ -24,8 +24,8 @@
             <v:path o:extrusionok="f" gradientshapeok="t" o:connecttype="rect"/>
             <o:lock v:ext="edit" aspectratio="t"/>
           </v:shapetype>
-          <v:shape id="_x0000_i1031" type="#_x0000_t75" style="width:485.3pt;height:509.6pt">
-            <v:imagedata r:id="rId4" o:title="Mermaid Chart - Create complex, visual diagrams with text. A smarter way of creating diagrams.-2025-08-03-180903"/>
+          <v:shape id="_x0000_i1025" type="#_x0000_t75" style="width:485.6pt;height:509.85pt">
+            <v:imagedata r:id="rId4" o:title="Mermaid Chart - Create complex, visual diagrams with text. A smarter way of creating diagrams"/>
           </v:shape>
         </w:pict>
       </w:r>
@@ -98,6 +98,15 @@
           <w:rFonts w:ascii="Times New Roman" w:hAnsi="Times New Roman" w:cs="Times New Roman"/>
         </w:rPr>
       </w:pPr>
+    </w:p>
+    <w:p>
+      <w:pPr>
+        <w:rPr>
+          <w:rFonts w:ascii="Times New Roman" w:hAnsi="Times New Roman" w:cs="Times New Roman"/>
+        </w:rPr>
+      </w:pPr>
+      <w:bookmarkStart w:id="0" w:name="_GoBack"/>
+      <w:bookmarkEnd w:id="0"/>
       <w:r>
         <w:rPr>
           <w:rFonts w:ascii="Times New Roman" w:hAnsi="Times New Roman" w:cs="Times New Roman"/>
@@ -309,8 +318,6 @@
             </w:r>
           </w:p>
         </w:tc>
-        <w:bookmarkStart w:id="0" w:name="_GoBack"/>
-        <w:bookmarkEnd w:id="0"/>
       </w:tr>
       <w:tr>
         <w:trPr>
@@ -1182,6 +1189,7 @@
   <w:style w:type="character" w:default="1" w:styleId="DefaultParagraphFont">
     <w:name w:val="Default Paragraph Font"/>
     <w:uiPriority w:val="1"/>
+    <w:semiHidden/>
     <w:unhideWhenUsed/>
   </w:style>
   <w:style w:type="table" w:default="1" w:styleId="TableNormal">

</xml_diff>